<commit_message>
Updating Tax Symposium Notes
</commit_message>
<xml_diff>
--- a/KS-Presentation-Notes.docx
+++ b/KS-Presentation-Notes.docx
@@ -6,6 +6,8 @@
       <w:pPr>
         <w:pStyle w:val="Heading1"/>
       </w:pPr>
+      <w:bookmarkStart w:id="0" w:name="_GoBack"/>
+      <w:bookmarkEnd w:id="0"/>
       <w:r>
         <w:t>Intro</w:t>
       </w:r>
@@ -115,21 +117,18 @@
         </w:numPr>
       </w:pPr>
       <w:r>
-        <w:t>Pleased to acknowledge the financial support I received from the Social Sciences and Humanit</w:t>
-      </w:r>
-      <w:r>
-        <w:t>ies Research Council of Canada (SSHRC)</w:t>
+        <w:t>Pleased to acknowledge the financial support I received from the Social Sciences and Humanities Research Council of Canada (SSHRC)</w:t>
       </w:r>
     </w:p>
     <w:p>
       <w:pPr>
         <w:pStyle w:val="Heading2"/>
       </w:pPr>
-      <w:bookmarkStart w:id="0" w:name="what-is-realist-analysis"/>
+      <w:bookmarkStart w:id="1" w:name="what-is-realist-analysis"/>
       <w:r>
         <w:t>What is Realist Analysis?</w:t>
       </w:r>
-      <w:bookmarkEnd w:id="0"/>
+      <w:bookmarkEnd w:id="1"/>
     </w:p>
     <w:p>
       <w:pPr>
@@ -203,10 +202,7 @@
         </w:numPr>
       </w:pPr>
       <w:r>
-        <w:t>Without delving too deep i</w:t>
-      </w:r>
-      <w:r>
-        <w:t>nto methodology, realist evaluation attempts to explain social patterns by focusing on:</w:t>
+        <w:t>Without delving too deep into methodology, realist evaluation attempts to explain social patterns by focusing on:</w:t>
       </w:r>
     </w:p>
     <w:p>
@@ -269,10 +265,7 @@
         <w:t>outcomes</w:t>
       </w:r>
       <w:r>
-        <w:t xml:space="preserve"> (desired and rea</w:t>
-      </w:r>
-      <w:r>
-        <w:t>lized)</w:t>
+        <w:t xml:space="preserve"> (desired and realized)</w:t>
       </w:r>
     </w:p>
     <w:p>
@@ -296,10 +289,7 @@
         </w:numPr>
       </w:pPr>
       <w:r>
-        <w:t>In this presentation, I highlight a few preliminary findings to demonstrate how a realist analysis can facilitate an understanding of nonprofit tax filing services fo</w:t>
-      </w:r>
-      <w:r>
-        <w:t>r low income community members, opportunities and constraints faced by nonprofits.</w:t>
+        <w:t>In this presentation, I highlight a few preliminary findings to demonstrate how a realist analysis can facilitate an understanding of nonprofit tax filing services for low income community members, opportunities and constraints faced by nonprofits.</w:t>
       </w:r>
     </w:p>
     <w:p>
@@ -318,22 +308,22 @@
       <w:pPr>
         <w:pStyle w:val="Heading1"/>
       </w:pPr>
-      <w:bookmarkStart w:id="1" w:name="diagram"/>
+      <w:bookmarkStart w:id="2" w:name="diagram"/>
       <w:r>
         <w:lastRenderedPageBreak/>
         <w:t>Diagram</w:t>
       </w:r>
-      <w:bookmarkEnd w:id="1"/>
+      <w:bookmarkEnd w:id="2"/>
     </w:p>
     <w:p>
       <w:pPr>
         <w:pStyle w:val="Heading2"/>
       </w:pPr>
-      <w:bookmarkStart w:id="2" w:name="context"/>
+      <w:bookmarkStart w:id="3" w:name="context"/>
       <w:r>
         <w:t>1: Context</w:t>
       </w:r>
-      <w:bookmarkEnd w:id="2"/>
+      <w:bookmarkEnd w:id="3"/>
     </w:p>
     <w:p>
       <w:pPr>
@@ -386,10 +376,7 @@
         <w:t xml:space="preserve">s </w:t>
       </w:r>
       <w:r>
-        <w:t>on behalf of the Government of Canada and</w:t>
-      </w:r>
-      <w:r>
-        <w:t xml:space="preserve"> subnational governments</w:t>
+        <w:t>on behalf of the Government of Canada and subnational governments</w:t>
       </w:r>
     </w:p>
     <w:p>
@@ -455,21 +442,18 @@
         </w:numPr>
       </w:pPr>
       <w:r>
-        <w:t>favorable tax treatment, exemptions and deductions from tax</w:t>
-      </w:r>
-      <w:r>
-        <w:t>able income, (non)-refundable credits (Sinfield 2018)</w:t>
+        <w:t>favorable tax treatment, exemptions and deductions from taxable income, (non)-refundable credits (Sinfield 2018)</w:t>
       </w:r>
     </w:p>
     <w:p>
       <w:pPr>
         <w:pStyle w:val="Heading2"/>
       </w:pPr>
-      <w:bookmarkStart w:id="3" w:name="self-service"/>
+      <w:bookmarkStart w:id="4" w:name="self-service"/>
       <w:r>
         <w:t>2: Self-service</w:t>
       </w:r>
-      <w:bookmarkEnd w:id="3"/>
+      <w:bookmarkEnd w:id="4"/>
     </w:p>
     <w:p>
       <w:pPr>
@@ -516,21 +500,18 @@
         </w:numPr>
       </w:pPr>
       <w:r>
-        <w:t>Othe</w:t>
-      </w:r>
-      <w:r>
-        <w:t>rs may receive informal support from friends or family</w:t>
+        <w:t>Others may receive informal support from friends or family</w:t>
       </w:r>
     </w:p>
     <w:p>
       <w:pPr>
         <w:pStyle w:val="Heading2"/>
       </w:pPr>
-      <w:bookmarkStart w:id="4" w:name="paid-help"/>
+      <w:bookmarkStart w:id="5" w:name="paid-help"/>
       <w:r>
         <w:t>3: Paid help</w:t>
       </w:r>
-      <w:bookmarkEnd w:id="4"/>
+      <w:bookmarkEnd w:id="5"/>
     </w:p>
     <w:p>
       <w:pPr>
@@ -577,10 +558,7 @@
         </w:numPr>
       </w:pPr>
       <w:r>
-        <w:t>Retail tax preparation s</w:t>
-      </w:r>
-      <w:r>
-        <w:t>ervices</w:t>
+        <w:t>Retail tax preparation services</w:t>
       </w:r>
     </w:p>
     <w:p>
@@ -599,11 +577,11 @@
       <w:pPr>
         <w:pStyle w:val="Heading2"/>
       </w:pPr>
-      <w:bookmarkStart w:id="5" w:name="community-nonprofit-supports"/>
+      <w:bookmarkStart w:id="6" w:name="community-nonprofit-supports"/>
       <w:r>
         <w:t>4: Community / nonprofit supports</w:t>
       </w:r>
-      <w:bookmarkEnd w:id="5"/>
+      <w:bookmarkEnd w:id="6"/>
     </w:p>
     <w:p>
       <w:pPr>
@@ -663,10 +641,7 @@
         </w:numPr>
       </w:pPr>
       <w:r>
-        <w:t>Contrac</w:t>
-      </w:r>
-      <w:r>
-        <w:t>ts with federal agencies and subnational governments</w:t>
+        <w:t>Contracts with federal agencies and subnational governments</w:t>
       </w:r>
     </w:p>
     <w:p>
@@ -726,21 +701,18 @@
         </w:numPr>
       </w:pPr>
       <w:r>
-        <w:t>Volunteer la</w:t>
-      </w:r>
-      <w:r>
-        <w:t>bour</w:t>
+        <w:t>Volunteer labour</w:t>
       </w:r>
     </w:p>
     <w:p>
       <w:pPr>
         <w:pStyle w:val="Heading2"/>
       </w:pPr>
-      <w:bookmarkStart w:id="6" w:name="no-access"/>
+      <w:bookmarkStart w:id="7" w:name="no-access"/>
       <w:r>
         <w:t>5: No access</w:t>
       </w:r>
-      <w:bookmarkEnd w:id="6"/>
+      <w:bookmarkEnd w:id="7"/>
     </w:p>
     <w:p>
       <w:pPr>
@@ -756,14 +728,208 @@
     </w:p>
     <w:p>
       <w:pPr>
-        <w:pStyle w:val="Heading2"/>
-        <w:spacing w:before="720"/>
-      </w:pPr>
-      <w:bookmarkStart w:id="7" w:name="bureaucratic-disentitlement"/>
-      <w:r>
+        <w:pStyle w:val="Heading1"/>
+      </w:pPr>
+      <w:bookmarkStart w:id="8" w:name="tax-filing-through-the-shadow-state"/>
+      <w:r>
+        <w:lastRenderedPageBreak/>
+        <w:t>Tax Filing through the “Shadow State”</w:t>
+      </w:r>
+      <w:bookmarkEnd w:id="8"/>
+    </w:p>
+    <w:p>
+      <w:pPr>
+        <w:pStyle w:val="Compact"/>
+        <w:numPr>
+          <w:ilvl w:val="0"/>
+          <w:numId w:val="34"/>
+        </w:numPr>
+      </w:pPr>
+      <w:r>
+        <w:t>Trend of “third-party government” by which state agencies have continued to procure and distribute funds for social programs, but have contracted out delivery of these programs to the private and non-profit sector (Salamon 1995).</w:t>
+      </w:r>
+    </w:p>
+    <w:p>
+      <w:pPr>
+        <w:pStyle w:val="Compact"/>
+        <w:numPr>
+          <w:ilvl w:val="0"/>
+          <w:numId w:val="34"/>
+        </w:numPr>
+      </w:pPr>
+      <w:r>
+        <w:t xml:space="preserve">“[t]he voluntary sector has in effect become a shadow state … </w:t>
+      </w:r>
+      <w:r>
+        <w:rPr>
+          <w:i/>
+        </w:rPr>
+        <w:t>a para-state apparatus with collective service responsibilities previously shouldered by the public sector, administered outside democratic politics, but yet controlled in both formal and informal ways by the state.</w:t>
+      </w:r>
+      <w:r>
+        <w:t>” (Wolch 1989:201)</w:t>
+      </w:r>
+    </w:p>
+    <w:p>
+      <w:pPr>
+        <w:pStyle w:val="Compact"/>
+        <w:numPr>
+          <w:ilvl w:val="0"/>
+          <w:numId w:val="34"/>
+        </w:numPr>
+      </w:pPr>
+      <w:r>
+        <w:t>Non-profits need to build bureaucratic capacity to administer these programs, which requires resources.</w:t>
+      </w:r>
+    </w:p>
+    <w:p>
+      <w:pPr>
+        <w:pStyle w:val="Compact"/>
+        <w:numPr>
+          <w:ilvl w:val="1"/>
+          <w:numId w:val="35"/>
+        </w:numPr>
+      </w:pPr>
+      <w:r>
+        <w:t>“tax empire”</w:t>
+      </w:r>
+    </w:p>
+    <w:p>
+      <w:pPr>
+        <w:pStyle w:val="Compact"/>
+        <w:numPr>
+          <w:ilvl w:val="2"/>
+          <w:numId w:val="36"/>
+        </w:numPr>
+      </w:pPr>
+      <w:r>
+        <w:t>Training</w:t>
+      </w:r>
+    </w:p>
+    <w:p>
+      <w:pPr>
+        <w:pStyle w:val="Compact"/>
+        <w:numPr>
+          <w:ilvl w:val="2"/>
+          <w:numId w:val="36"/>
+        </w:numPr>
+      </w:pPr>
+      <w:r>
+        <w:t>Resource procurement</w:t>
+      </w:r>
+    </w:p>
+    <w:p>
+      <w:pPr>
+        <w:pStyle w:val="Compact"/>
+        <w:numPr>
+          <w:ilvl w:val="2"/>
+          <w:numId w:val="36"/>
+        </w:numPr>
+      </w:pPr>
+      <w:r>
+        <w:t>Volunteer recruitment</w:t>
+      </w:r>
+    </w:p>
+    <w:p>
+      <w:pPr>
+        <w:pStyle w:val="Compact"/>
+        <w:numPr>
+          <w:ilvl w:val="2"/>
+          <w:numId w:val="36"/>
+        </w:numPr>
+      </w:pPr>
+      <w:r>
+        <w:t>Coodination</w:t>
+      </w:r>
+    </w:p>
+    <w:p>
+      <w:pPr>
+        <w:pStyle w:val="Compact"/>
+        <w:numPr>
+          <w:ilvl w:val="1"/>
+          <w:numId w:val="35"/>
+        </w:numPr>
+      </w:pPr>
+      <w:r>
+        <w:t>Requires resources</w:t>
+      </w:r>
+    </w:p>
+    <w:p>
+      <w:pPr>
+        <w:pStyle w:val="Compact"/>
+        <w:numPr>
+          <w:ilvl w:val="2"/>
+          <w:numId w:val="37"/>
+        </w:numPr>
+      </w:pPr>
+      <w:r>
+        <w:t>Charitable grants</w:t>
+      </w:r>
+    </w:p>
+    <w:p>
+      <w:pPr>
+        <w:pStyle w:val="Compact"/>
+        <w:numPr>
+          <w:ilvl w:val="2"/>
+          <w:numId w:val="37"/>
+        </w:numPr>
+      </w:pPr>
+      <w:r>
+        <w:t>Government contracts</w:t>
+      </w:r>
+    </w:p>
+    <w:p>
+      <w:pPr>
+        <w:pStyle w:val="Compact"/>
+        <w:numPr>
+          <w:ilvl w:val="2"/>
+          <w:numId w:val="37"/>
+        </w:numPr>
+      </w:pPr>
+      <w:r>
+        <w:t>In-kind donations</w:t>
+      </w:r>
+    </w:p>
+    <w:p>
+      <w:pPr>
+        <w:pStyle w:val="Compact"/>
+        <w:numPr>
+          <w:ilvl w:val="2"/>
+          <w:numId w:val="37"/>
+        </w:numPr>
+      </w:pPr>
+      <w:r>
+        <w:t>Volunteer labour</w:t>
+      </w:r>
+    </w:p>
+    <w:p>
+      <w:pPr>
+        <w:pStyle w:val="Compact"/>
+        <w:numPr>
+          <w:ilvl w:val="0"/>
+          <w:numId w:val="34"/>
+        </w:numPr>
+      </w:pPr>
+      <w:r>
+        <w:t>Serves as a parallel system to the mainstream personal income tax system.</w:t>
+      </w:r>
+      <w:bookmarkStart w:id="9" w:name="bureaucratic-disentitlement"/>
+    </w:p>
+    <w:p>
+      <w:pPr>
+        <w:pStyle w:val="Compact"/>
+        <w:spacing w:before="360"/>
+        <w:rPr>
+          <w:b/>
+        </w:rPr>
+      </w:pPr>
+      <w:r>
+        <w:rPr>
+          <w:b/>
+        </w:rPr>
         <w:t>Bureaucratic Disentitlement</w:t>
       </w:r>
-      <w:bookmarkEnd w:id="7"/>
+      <w:bookmarkEnd w:id="9"/>
     </w:p>
     <w:p>
       <w:pPr>
@@ -774,19 +940,7 @@
         </w:numPr>
       </w:pPr>
       <w:r>
-        <w:t>M</w:t>
-      </w:r>
-      <w:r>
-        <w:t>y analysis of CRA’s Reports on Plans and Prio</w:t>
-      </w:r>
-      <w:r>
-        <w:t>rities and Reports to Parliament evince a broader trend of “bureaucratic disentitlement” (Lipsky</w:t>
-      </w:r>
-      <w:r>
-        <w:t xml:space="preserve"> 1984</w:t>
-      </w:r>
-      <w:r>
-        <w:t>).</w:t>
+        <w:t>My analysis of CRA’s Reports on Plans and Priorities and Reports to Parliament evince a broader trend of “bureaucratic disentitlement” (Lipsky 1984).</w:t>
       </w:r>
     </w:p>
     <w:p>
@@ -796,6 +950,10 @@
           <w:ilvl w:val="1"/>
           <w:numId w:val="25"/>
         </w:numPr>
+        <w:tabs>
+          <w:tab w:val="clear" w:pos="720"/>
+          <w:tab w:val="num" w:pos="1440"/>
+        </w:tabs>
       </w:pPr>
       <w:r>
         <w:t>bureaucratic decisions that “</w:t>
@@ -817,12 +975,13 @@
           <w:ilvl w:val="1"/>
           <w:numId w:val="25"/>
         </w:numPr>
-      </w:pPr>
-      <w:r>
-        <w:t>“bureaucracies become less acc</w:t>
-      </w:r>
-      <w:r>
-        <w:t>essible”</w:t>
+        <w:tabs>
+          <w:tab w:val="clear" w:pos="720"/>
+          <w:tab w:val="num" w:pos="1440"/>
+        </w:tabs>
+      </w:pPr>
+      <w:r>
+        <w:t>“bureaucracies become less accessible”</w:t>
       </w:r>
     </w:p>
     <w:p>
@@ -832,6 +991,10 @@
           <w:ilvl w:val="0"/>
           <w:numId w:val="24"/>
         </w:numPr>
+        <w:tabs>
+          <w:tab w:val="clear" w:pos="0"/>
+          <w:tab w:val="num" w:pos="720"/>
+        </w:tabs>
       </w:pPr>
       <w:r>
         <w:t>Example: Changes in the relationship of vulnerable community members to CRA</w:t>
@@ -844,6 +1007,10 @@
           <w:ilvl w:val="1"/>
           <w:numId w:val="26"/>
         </w:numPr>
+        <w:tabs>
+          <w:tab w:val="clear" w:pos="720"/>
+          <w:tab w:val="num" w:pos="1440"/>
+        </w:tabs>
       </w:pPr>
       <w:r>
         <w:t>The channels through which community members can get information about taxes and benefits from CRA have changed markedly over the years.</w:t>
@@ -856,12 +1023,13 @@
           <w:ilvl w:val="1"/>
           <w:numId w:val="26"/>
         </w:numPr>
-      </w:pPr>
-      <w:r>
-        <w:t>Tendency to r</w:t>
-      </w:r>
-      <w:r>
-        <w:t>edirect Individual Tax and Benefits Enquiries to “more cost-effective channels” since 2006-07 RPP</w:t>
+        <w:tabs>
+          <w:tab w:val="clear" w:pos="720"/>
+          <w:tab w:val="num" w:pos="1440"/>
+        </w:tabs>
+      </w:pPr>
+      <w:r>
+        <w:t>Tendency to redirect Individual Tax and Benefits Enquiries to “more cost-effective channels” since 2006-07 RPP</w:t>
       </w:r>
     </w:p>
     <w:p>
@@ -871,6 +1039,10 @@
           <w:ilvl w:val="2"/>
           <w:numId w:val="27"/>
         </w:numPr>
+        <w:tabs>
+          <w:tab w:val="clear" w:pos="1440"/>
+          <w:tab w:val="num" w:pos="2160"/>
+        </w:tabs>
       </w:pPr>
       <w:r>
         <w:rPr>
@@ -889,38 +1061,14 @@
           <w:ilvl w:val="3"/>
           <w:numId w:val="28"/>
         </w:numPr>
-      </w:pPr>
-      <w:r>
+        <w:tabs>
+          <w:tab w:val="clear" w:pos="2160"/>
+          <w:tab w:val="num" w:pos="2880"/>
+        </w:tabs>
+      </w:pPr>
+      <w:r>
+        <w:lastRenderedPageBreak/>
         <w:t>Discontinuing walk-in enquiries at Tax Services Offices (TSOs); shift to appointment-only in-person service.</w:t>
-      </w:r>
-    </w:p>
-    <w:p>
-      <w:pPr>
-        <w:pStyle w:val="CRAQuote"/>
-      </w:pPr>
-      <w:r>
-        <w:t>“To redu</w:t>
-      </w:r>
-      <w:r>
-        <w:t xml:space="preserve">ce costs, we will encourage increased use of self-service options. At the same time, we recognize that some of the public prefer in-person service. Accordingly, </w:t>
-      </w:r>
-      <w:r>
-        <w:rPr>
-          <w:b/>
-        </w:rPr>
-        <w:t>we will continue to offer such service by appointment</w:t>
-      </w:r>
-      <w:r>
-        <w:t>, but we will organize targeted outreach a</w:t>
-      </w:r>
-      <w:r>
-        <w:t xml:space="preserve">nd educational programs to promote and encourage the use of assisted </w:t>
-      </w:r>
-      <w:r>
-        <w:t>self</w:t>
-      </w:r>
-      <w:r>
-        <w:t>-service.”</w:t>
       </w:r>
     </w:p>
     <w:p>
@@ -930,86 +1078,43 @@
           <w:ilvl w:val="2"/>
           <w:numId w:val="27"/>
         </w:numPr>
+        <w:tabs>
+          <w:tab w:val="clear" w:pos="1440"/>
+          <w:tab w:val="num" w:pos="2160"/>
+        </w:tabs>
       </w:pPr>
       <w:r>
         <w:rPr>
           <w:i/>
         </w:rPr>
-        <w:t>2</w:t>
-      </w:r>
+        <w:t>2012-2013 Annual Report to Parliament</w:t>
+      </w:r>
+    </w:p>
+    <w:p>
+      <w:pPr>
+        <w:pStyle w:val="Compact"/>
+        <w:numPr>
+          <w:ilvl w:val="3"/>
+          <w:numId w:val="30"/>
+        </w:numPr>
+      </w:pPr>
+      <w:r>
+        <w:t>Developing e-service channels (My Account) but maintaining traditional channels including in-person help and telephone assistance</w:t>
+      </w:r>
+    </w:p>
+    <w:p>
+      <w:pPr>
+        <w:pStyle w:val="Compact"/>
+        <w:numPr>
+          <w:ilvl w:val="2"/>
+          <w:numId w:val="27"/>
+        </w:numPr>
+      </w:pPr>
       <w:r>
         <w:rPr>
           <w:i/>
         </w:rPr>
-        <w:t>012-2013 Annual Report to Parliament</w:t>
-      </w:r>
-    </w:p>
-    <w:p>
-      <w:pPr>
-        <w:pStyle w:val="Compact"/>
-        <w:numPr>
-          <w:ilvl w:val="3"/>
-          <w:numId w:val="30"/>
-        </w:numPr>
-      </w:pPr>
-      <w:r>
-        <w:t>Developing e-service channels (My Account) but maintaining traditional channels including in-person help and telephone assistance</w:t>
-      </w:r>
-    </w:p>
-    <w:p>
-      <w:pPr>
-        <w:pStyle w:val="CRAQuote"/>
-      </w:pPr>
-      <w:r>
-        <w:lastRenderedPageBreak/>
-        <w:t>“</w:t>
-      </w:r>
-      <w:r>
-        <w:t xml:space="preserve">While our service delivery model is evolving, Canadians who want to use our traditional services will not be left behind. They will continue to be able to talk to one of our well-trained call </w:t>
-      </w:r>
-      <w:proofErr w:type="spellStart"/>
-      <w:r>
-        <w:t>centre</w:t>
-      </w:r>
-      <w:proofErr w:type="spellEnd"/>
-      <w:r>
-        <w:t xml:space="preserve"> agents, </w:t>
-      </w:r>
-      <w:r>
-        <w:rPr>
-          <w:b/>
-        </w:rPr>
-        <w:t xml:space="preserve">make an appointment to receive in-person help at </w:t>
-      </w:r>
-      <w:r>
-        <w:rPr>
-          <w:b/>
-        </w:rPr>
-        <w:t>one of our tax services offices</w:t>
-      </w:r>
-      <w:r>
-        <w:t>, and order printed copies of their income tax and benefit packages.”</w:t>
-      </w:r>
-    </w:p>
-    <w:p>
-      <w:pPr>
-        <w:pStyle w:val="Compact"/>
-        <w:numPr>
-          <w:ilvl w:val="2"/>
-          <w:numId w:val="27"/>
-        </w:numPr>
-      </w:pPr>
-      <w:r>
-        <w:rPr>
-          <w:i/>
-        </w:rPr>
-        <w:t>2</w:t>
-      </w:r>
-      <w:r>
-        <w:rPr>
-          <w:i/>
-        </w:rPr>
-        <w:t>013-2014 to 2015-2016 Corporate Business Plan</w:t>
+        <w:t>2013-2014 to 2015-2016 Corporate Business Plan</w:t>
       </w:r>
     </w:p>
     <w:p>
@@ -1022,26 +1127,6 @@
       </w:pPr>
       <w:r>
         <w:t>Discontinuing counter enquiries entirely as part of service rationalization</w:t>
-      </w:r>
-    </w:p>
-    <w:p>
-      <w:pPr>
-        <w:pStyle w:val="CRAQuote"/>
-      </w:pPr>
-      <w:r>
-        <w:t>“As we rationalize our services,</w:t>
-      </w:r>
-      <w:r>
-        <w:t xml:space="preserve"> </w:t>
-      </w:r>
-      <w:r>
-        <w:rPr>
-          <w:b/>
-        </w:rPr>
-        <w:t>discontinuing services like TELEFILE and counter enquiries</w:t>
-      </w:r>
-      <w:r>
-        <w:t>, we will ensure that taxpayers are informed and supported in choosing from the other options available.” (emphasis added)</w:t>
       </w:r>
     </w:p>
     <w:p>
@@ -1068,10 +1153,7 @@
         </w:numPr>
       </w:pPr>
       <w:r>
-        <w:t>Auditor General’s Fall 2017 report o</w:t>
-      </w:r>
-      <w:r>
-        <w:t>n quality of service issues related to CRA telephone services</w:t>
+        <w:t>Auditor General’s Fall 2017 report on quality of service issues related to CRA telephone services</w:t>
       </w:r>
     </w:p>
     <w:p>
@@ -1095,10 +1177,7 @@
         </w:numPr>
       </w:pPr>
       <w:r>
-        <w:t>New performance</w:t>
-      </w:r>
-      <w:r>
-        <w:t xml:space="preserve"> indicators expected in 2019</w:t>
+        <w:t>New performance indicators expected in 2019</w:t>
       </w:r>
     </w:p>
     <w:p>
@@ -1120,6 +1199,10 @@
           <w:ilvl w:val="3"/>
           <w:numId w:val="33"/>
         </w:numPr>
+        <w:tabs>
+          <w:tab w:val="clear" w:pos="2160"/>
+          <w:tab w:val="num" w:pos="2880"/>
+        </w:tabs>
       </w:pPr>
       <w:r>
         <w:t>(As presented earlier), vulnerable community members face barriers to accessing self-service channels</w:t>
@@ -1132,223 +1215,13 @@
           <w:ilvl w:val="3"/>
           <w:numId w:val="33"/>
         </w:numPr>
-      </w:pPr>
-      <w:r>
-        <w:t xml:space="preserve">Findings from interviews suggest that these changes have </w:t>
-      </w:r>
-      <w:r>
-        <w:t xml:space="preserve">had </w:t>
-      </w:r>
-      <w:r>
-        <w:t>negative effects on vulnerable com</w:t>
-      </w:r>
-      <w:r>
-        <w:t>munity members access’ to necessary information and documentation.</w:t>
-      </w:r>
-    </w:p>
-    <w:p>
-      <w:pPr>
-        <w:pStyle w:val="Heading1"/>
-      </w:pPr>
-      <w:bookmarkStart w:id="8" w:name="tax-filing-through-the-shadow-state"/>
-      <w:r>
-        <w:lastRenderedPageBreak/>
-        <w:t>Tax Filing through the “Shadow State”</w:t>
-      </w:r>
-      <w:bookmarkEnd w:id="8"/>
-    </w:p>
-    <w:p>
-      <w:pPr>
-        <w:pStyle w:val="Compact"/>
-        <w:numPr>
-          <w:ilvl w:val="0"/>
-          <w:numId w:val="34"/>
-        </w:numPr>
-      </w:pPr>
-      <w:r>
-        <w:t>Trend of “third-party government” by which state agencies have continued to procure and distribute funds for social pro</w:t>
-      </w:r>
-      <w:bookmarkStart w:id="9" w:name="_GoBack"/>
-      <w:bookmarkEnd w:id="9"/>
-      <w:r>
-        <w:t>grams, but have contracted out d</w:t>
-      </w:r>
-      <w:r>
-        <w:t>elivery of these programs to the private and non-profit sector (Salamon 1995).</w:t>
-      </w:r>
-    </w:p>
-    <w:p>
-      <w:pPr>
-        <w:pStyle w:val="Compact"/>
-        <w:numPr>
-          <w:ilvl w:val="0"/>
-          <w:numId w:val="34"/>
-        </w:numPr>
-      </w:pPr>
-      <w:r>
-        <w:t xml:space="preserve">“[t]he voluntary sector has in effect become a shadow state … </w:t>
-      </w:r>
-      <w:r>
-        <w:rPr>
-          <w:i/>
-        </w:rPr>
-        <w:t>a para-state apparatus with collective service responsibilities previously shouldered by the public sector, adminis</w:t>
-      </w:r>
-      <w:r>
-        <w:rPr>
-          <w:i/>
-        </w:rPr>
-        <w:t>tered outside democratic politics, but yet controlled in both formal and informal ways by the state.</w:t>
-      </w:r>
-      <w:r>
-        <w:t>” (Wolch 1989:201)</w:t>
-      </w:r>
-    </w:p>
-    <w:p>
-      <w:pPr>
-        <w:pStyle w:val="Compact"/>
-        <w:numPr>
-          <w:ilvl w:val="0"/>
-          <w:numId w:val="34"/>
-        </w:numPr>
-      </w:pPr>
-      <w:r>
-        <w:t>Non-profits need to build bureaucratic capacity to administer these pr</w:t>
-      </w:r>
-      <w:r>
-        <w:t>ograms, which requires resources.</w:t>
-      </w:r>
-    </w:p>
-    <w:p>
-      <w:pPr>
-        <w:pStyle w:val="Compact"/>
-        <w:numPr>
-          <w:ilvl w:val="1"/>
-          <w:numId w:val="35"/>
-        </w:numPr>
-      </w:pPr>
-      <w:r>
-        <w:t>“tax empire”</w:t>
-      </w:r>
-    </w:p>
-    <w:p>
-      <w:pPr>
-        <w:pStyle w:val="Compact"/>
-        <w:numPr>
-          <w:ilvl w:val="2"/>
-          <w:numId w:val="36"/>
-        </w:numPr>
-      </w:pPr>
-      <w:r>
-        <w:t>Training</w:t>
-      </w:r>
-    </w:p>
-    <w:p>
-      <w:pPr>
-        <w:pStyle w:val="Compact"/>
-        <w:numPr>
-          <w:ilvl w:val="2"/>
-          <w:numId w:val="36"/>
-        </w:numPr>
-      </w:pPr>
-      <w:r>
-        <w:t>Resource procurement</w:t>
-      </w:r>
-    </w:p>
-    <w:p>
-      <w:pPr>
-        <w:pStyle w:val="Compact"/>
-        <w:numPr>
-          <w:ilvl w:val="2"/>
-          <w:numId w:val="36"/>
-        </w:numPr>
-      </w:pPr>
-      <w:r>
-        <w:t>Volunteer recruitment</w:t>
-      </w:r>
-    </w:p>
-    <w:p>
-      <w:pPr>
-        <w:pStyle w:val="Compact"/>
-        <w:numPr>
-          <w:ilvl w:val="2"/>
-          <w:numId w:val="36"/>
-        </w:numPr>
-      </w:pPr>
-      <w:r>
-        <w:t>Coodination</w:t>
-      </w:r>
-    </w:p>
-    <w:p>
-      <w:pPr>
-        <w:pStyle w:val="Compact"/>
-        <w:numPr>
-          <w:ilvl w:val="1"/>
-          <w:numId w:val="35"/>
-        </w:numPr>
-      </w:pPr>
-      <w:r>
-        <w:t>Requires resources</w:t>
-      </w:r>
-    </w:p>
-    <w:p>
-      <w:pPr>
-        <w:pStyle w:val="Compact"/>
-        <w:numPr>
-          <w:ilvl w:val="2"/>
-          <w:numId w:val="37"/>
-        </w:numPr>
-      </w:pPr>
-      <w:r>
-        <w:t>Charitable grants</w:t>
-      </w:r>
-    </w:p>
-    <w:p>
-      <w:pPr>
-        <w:pStyle w:val="Compact"/>
-        <w:numPr>
-          <w:ilvl w:val="2"/>
-          <w:numId w:val="37"/>
-        </w:numPr>
-      </w:pPr>
-      <w:r>
-        <w:t>Government contracts</w:t>
-      </w:r>
-    </w:p>
-    <w:p>
-      <w:pPr>
-        <w:pStyle w:val="Compact"/>
-        <w:numPr>
-          <w:ilvl w:val="2"/>
-          <w:numId w:val="37"/>
-        </w:numPr>
-      </w:pPr>
-      <w:r>
-        <w:t>In-kind donations</w:t>
-      </w:r>
-    </w:p>
-    <w:p>
-      <w:pPr>
-        <w:pStyle w:val="Compact"/>
-        <w:numPr>
-          <w:ilvl w:val="2"/>
-          <w:numId w:val="37"/>
-        </w:numPr>
-      </w:pPr>
-      <w:r>
-        <w:t>Volunteer labour</w:t>
-      </w:r>
-    </w:p>
-    <w:p>
-      <w:pPr>
-        <w:pStyle w:val="Compact"/>
-        <w:numPr>
-          <w:ilvl w:val="0"/>
-          <w:numId w:val="34"/>
-        </w:numPr>
-      </w:pPr>
-      <w:r>
-        <w:t>Serves as a parallel system to the mainstream personal income tax system.</w:t>
+        <w:tabs>
+          <w:tab w:val="clear" w:pos="2160"/>
+          <w:tab w:val="num" w:pos="2880"/>
+        </w:tabs>
+      </w:pPr>
+      <w:r>
+        <w:t>Findings from interviews suggest that these changes have had negative effects on vulnerable community members access’ to necessary information and documentation.</w:t>
       </w:r>
     </w:p>
     <w:p>
@@ -1358,6 +1231,10 @@
           <w:ilvl w:val="1"/>
           <w:numId w:val="38"/>
         </w:numPr>
+        <w:tabs>
+          <w:tab w:val="clear" w:pos="720"/>
+          <w:tab w:val="num" w:pos="1440"/>
+        </w:tabs>
       </w:pPr>
       <w:r>
         <w:t>Investment in CVITP since ~2014, including dedicated phone line for volunteers</w:t>
@@ -1370,6 +1247,10 @@
           <w:ilvl w:val="2"/>
           <w:numId w:val="39"/>
         </w:numPr>
+        <w:tabs>
+          <w:tab w:val="clear" w:pos="1440"/>
+          <w:tab w:val="num" w:pos="2160"/>
+        </w:tabs>
       </w:pPr>
       <w:r>
         <w:t>…but only for volunteers.</w:t>
@@ -1382,35 +1263,26 @@
           <w:ilvl w:val="2"/>
           <w:numId w:val="39"/>
         </w:numPr>
-      </w:pPr>
-      <w:r>
-        <w:t>Community members must go through a CVITP clinic to benefit from this investm</w:t>
-      </w:r>
-      <w:r>
-        <w:t>ent.</w:t>
-      </w:r>
-    </w:p>
-    <w:p>
-      <w:pPr>
-        <w:pStyle w:val="Compact"/>
-        <w:numPr>
-          <w:ilvl w:val="1"/>
-          <w:numId w:val="38"/>
-        </w:numPr>
-      </w:pPr>
-      <w:r>
-        <w:t>Participants reported difficulty obtaining the information and documentation needed to support individual clients from government agencies and benefit systems</w:t>
-      </w:r>
-    </w:p>
-    <w:p>
-      <w:pPr>
-        <w:pStyle w:val="Compact"/>
-        <w:numPr>
-          <w:ilvl w:val="1"/>
-          <w:numId w:val="38"/>
-        </w:numPr>
-      </w:pPr>
-      <w:r>
+        <w:tabs>
+          <w:tab w:val="clear" w:pos="1440"/>
+          <w:tab w:val="num" w:pos="2160"/>
+        </w:tabs>
+      </w:pPr>
+      <w:r>
+        <w:t>Community members must go through a CVITP clinic to benefit from this investment.</w:t>
+      </w:r>
+    </w:p>
+    <w:p>
+      <w:pPr>
+        <w:pStyle w:val="Compact"/>
+        <w:rPr>
+          <w:b/>
+        </w:rPr>
+      </w:pPr>
+      <w:r>
+        <w:rPr>
+          <w:b/>
+        </w:rPr>
         <w:t>Participant concerns</w:t>
       </w:r>
     </w:p>
@@ -1418,30 +1290,24 @@
       <w:pPr>
         <w:pStyle w:val="Compact"/>
         <w:numPr>
-          <w:ilvl w:val="2"/>
+          <w:ilvl w:val="0"/>
           <w:numId w:val="40"/>
         </w:numPr>
       </w:pPr>
       <w:r>
-        <w:t>Providing services to low-income community members through community-ba</w:t>
-      </w:r>
-      <w:r>
-        <w:t>sed alternatives removes these community members from the mainstream systems through which benefits are typically administered</w:t>
-      </w:r>
-    </w:p>
-    <w:p>
-      <w:pPr>
-        <w:pStyle w:val="Compact"/>
-        <w:numPr>
-          <w:ilvl w:val="2"/>
+        <w:t>Providing services to low-income community members through community-based alternatives removes these community members from the mainstream systems through which benefits are typically administered</w:t>
+      </w:r>
+    </w:p>
+    <w:p>
+      <w:pPr>
+        <w:pStyle w:val="Compact"/>
+        <w:numPr>
+          <w:ilvl w:val="0"/>
           <w:numId w:val="40"/>
         </w:numPr>
       </w:pPr>
       <w:r>
-        <w:t>The success of community-based organizations in reaching vulnerable community members could dissuade government agencies from mak</w:t>
-      </w:r>
-      <w:r>
-        <w:t>ing the changes needed to better serve this demographic</w:t>
+        <w:t>The success of community-based organizations in reaching vulnerable community members could dissuade government agencies from making the changes needed to better serve this demographic</w:t>
       </w:r>
     </w:p>
     <w:p>
@@ -1500,10 +1366,7 @@
         </w:numPr>
       </w:pPr>
       <w:r>
-        <w:t>Many service users felt fear, distrust, and d</w:t>
-      </w:r>
-      <w:r>
-        <w:t>iscomfort of government agencies that administer benefits and private sector businesses that file tax returns and apply for benefits.</w:t>
+        <w:t>Many service users felt fear, distrust, and discomfort of government agencies that administer benefits and private sector businesses that file tax returns and apply for benefits.</w:t>
       </w:r>
     </w:p>
     <w:p>
@@ -1527,10 +1390,7 @@
         </w:numPr>
       </w:pPr>
       <w:r>
-        <w:t xml:space="preserve">Service users are often referred by </w:t>
-      </w:r>
-      <w:r>
-        <w:t>other community organizations</w:t>
+        <w:t>Service users are often referred by other community organizations</w:t>
       </w:r>
     </w:p>
     <w:p>
@@ -1590,10 +1450,7 @@
         </w:numPr>
       </w:pPr>
       <w:r>
-        <w:t>Using social work skills (active listening, supportive counselling) during pro</w:t>
-      </w:r>
-      <w:r>
-        <w:t>gram delivery</w:t>
+        <w:t>Using social work skills (active listening, supportive counselling) during program delivery</w:t>
       </w:r>
     </w:p>
     <w:p>
@@ -1641,10 +1498,7 @@
         </w:numPr>
       </w:pPr>
       <w:r>
-        <w:t>With linguistic and cultural interpretation (for refuge</w:t>
-      </w:r>
-      <w:r>
-        <w:t>es new to Canada)</w:t>
+        <w:t>With linguistic and cultural interpretation (for refugees new to Canada)</w:t>
       </w:r>
     </w:p>
     <w:p>
@@ -1680,10 +1534,7 @@
         </w:numPr>
       </w:pPr>
       <w:r>
-        <w:t>Bridge to o</w:t>
-      </w:r>
-      <w:r>
-        <w:t>ther financial empowerment interventions – financial literacy education, asset building, mainstream financial inclusion</w:t>
+        <w:t>Bridge to other financial empowerment interventions – financial literacy education, asset building, mainstream financial inclusion</w:t>
       </w:r>
     </w:p>
     <w:p>
@@ -1707,10 +1558,7 @@
         </w:numPr>
       </w:pPr>
       <w:r>
-        <w:t>Increased knowledge, skills, confidence to navigate the income tax system and other benefits systems; reduced stress;</w:t>
-      </w:r>
-      <w:r>
-        <w:t xml:space="preserve"> increased hope for the future</w:t>
+        <w:t>Increased knowledge, skills, confidence to navigate the income tax system and other benefits systems; reduced stress; increased hope for the future</w:t>
       </w:r>
     </w:p>
     <w:p>
@@ -1777,10 +1625,7 @@
         </w:numPr>
       </w:pPr>
       <w:r>
-        <w:t>Reliant on government co</w:t>
-      </w:r>
-      <w:r>
-        <w:t>ntracts, charitable funding, business activities to fund service provision</w:t>
+        <w:t>Reliant on government contracts, charitable funding, business activities to fund service provision</w:t>
       </w:r>
     </w:p>
     <w:p>
@@ -1814,10 +1659,7 @@
         </w:numPr>
       </w:pPr>
       <w:r>
-        <w:t xml:space="preserve">Participants reported not having enough capacity, including human and financial resources, to meet the </w:t>
-      </w:r>
-      <w:r>
-        <w:t>needs of the communities they serve</w:t>
+        <w:t>Participants reported not having enough capacity, including human and financial resources, to meet the needs of the communities they serve</w:t>
       </w:r>
     </w:p>
     <w:p>
@@ -1847,43 +1689,25 @@
         <w:rPr>
           <w:sz w:val="24"/>
         </w:rPr>
-        <w:t>“on Thursday mornings … we have a lineup out the</w:t>
-      </w:r>
-      <w:r>
+        <w:t>“on Thursday mornings … we have a lineup out the door. And this summer, we had a couple of times where people brought lawn chairs, snacks, games…to wait for the opportunity to get their taxes done for free.”</w:t>
+      </w:r>
+    </w:p>
+    <w:p>
+      <w:pPr>
+        <w:pStyle w:val="CRAQuote"/>
+        <w:numPr>
+          <w:ilvl w:val="1"/>
+          <w:numId w:val="29"/>
+        </w:numPr>
         <w:rPr>
           <w:sz w:val="24"/>
         </w:rPr>
-        <w:t xml:space="preserve"> door. And this summer, we had a couple of times where people brought lawn chairs, snacks, games…to wait for the opportunity to get their taxes done for free.”</w:t>
-      </w:r>
-    </w:p>
-    <w:p>
-      <w:pPr>
-        <w:pStyle w:val="CRAQuote"/>
-        <w:numPr>
-          <w:ilvl w:val="1"/>
-          <w:numId w:val="29"/>
-        </w:numPr>
+      </w:pPr>
+      <w:r>
         <w:rPr>
           <w:sz w:val="24"/>
         </w:rPr>
-      </w:pPr>
-      <w:r>
-        <w:rPr>
-          <w:sz w:val="24"/>
-        </w:rPr>
-        <w:t>“</w:t>
-      </w:r>
-      <w:r>
-        <w:rPr>
-          <w:sz w:val="24"/>
-        </w:rPr>
-        <w:t xml:space="preserve">the doors … open at 9:30 in the morning. By 7:30 in the morning, there’s often 100 people lined up. At 7:30 AM, waiting to get inside. … by 10:00 AM, 200 numbers have been given out and there’ll be, you know . . . so we’re turning people away at 1 o’clock </w:t>
-      </w:r>
-      <w:r>
-        <w:rPr>
-          <w:sz w:val="24"/>
-        </w:rPr>
-        <w:t>for a service that ends at 3 o’clock. And there will be people waiting there from 10 o’clock till 2 o’clock to get their taxes done.”</w:t>
+        <w:t>“the doors … open at 9:30 in the morning. By 7:30 in the morning, there’s often 100 people lined up. At 7:30 AM, waiting to get inside. … by 10:00 AM, 200 numbers have been given out and there’ll be, you know . . . so we’re turning people away at 1 o’clock for a service that ends at 3 o’clock. And there will be people waiting there from 10 o’clock till 2 o’clock to get their taxes done.”</w:t>
       </w:r>
     </w:p>
     <w:p>
@@ -1951,10 +1775,7 @@
       </w:r>
       <w:proofErr w:type="gramEnd"/>
       <w:r>
-        <w:t xml:space="preserve"> within bounded geographic areas within specific time periods, resulting in unequal access</w:t>
-      </w:r>
-      <w:r>
-        <w:t xml:space="preserve"> to vital services (Hall and Reed 1998; Salamon 1995; Wolch 1989)</w:t>
+        <w:t xml:space="preserve"> within bounded geographic areas within specific time periods, resulting in unequal access to vital services (Hall and Reed 1998; Salamon 1995; Wolch 1989)</w:t>
       </w:r>
     </w:p>
     <w:p>
@@ -2012,10 +1833,7 @@
         </w:numPr>
       </w:pPr>
       <w:r>
-        <w:t>can file returns for specific t</w:t>
-      </w:r>
-      <w:r>
-        <w:t>ax years only</w:t>
+        <w:t>can file returns for specific tax years only</w:t>
       </w:r>
     </w:p>
     <w:p>
@@ -2060,10 +1878,7 @@
         </w:numPr>
       </w:pPr>
       <w:r>
-        <w:t>“Agencies stressing volunteer effort and limited by dependence on contributions from providing adequate wages [may be] in a poor position to attra</w:t>
-      </w:r>
-      <w:r>
-        <w:t>ct such professional personnel.” (Salamon 1987, 42)</w:t>
+        <w:t>“Agencies stressing volunteer effort and limited by dependence on contributions from providing adequate wages [may be] in a poor position to attract such professional personnel.” (Salamon 1987, 42)</w:t>
       </w:r>
     </w:p>
     <w:p>
@@ -2097,10 +1912,7 @@
         </w:numPr>
       </w:pPr>
       <w:r>
-        <w:t xml:space="preserve">By rule, CVITP volunteers </w:t>
-      </w:r>
-      <w:r>
-        <w:t>can only file returns for people with simple income tax situations</w:t>
+        <w:t>By rule, CVITP volunteers can only file returns for people with simple income tax situations</w:t>
       </w:r>
     </w:p>
     <w:p>
@@ -2112,10 +1924,7 @@
         </w:numPr>
       </w:pPr>
       <w:r>
-        <w:t xml:space="preserve">I suggest that these limitations on eligibility for CVITP reflect an appraisal of the skillset of volunteers, the amount of responsibility they can reasonably take on, and the training CRA </w:t>
-      </w:r>
-      <w:r>
-        <w:t>can provide</w:t>
+        <w:t>I suggest that these limitations on eligibility for CVITP reflect an appraisal of the skillset of volunteers, the amount of responsibility they can reasonably take on, and the training CRA can provide</w:t>
       </w:r>
     </w:p>
     <w:p>
@@ -2175,10 +1984,7 @@
         </w:numPr>
       </w:pPr>
       <w:r>
-        <w:t>Make sure that volunteers are properly qualif</w:t>
-      </w:r>
-      <w:r>
-        <w:t>ied and aren’t burdened with too much responsibility; but limits access for people whose income situations don’t qualify.</w:t>
+        <w:t>Make sure that volunteers are properly qualified and aren’t burdened with too much responsibility; but limits access for people whose income situations don’t qualify.</w:t>
       </w:r>
     </w:p>
     <w:p>
@@ -2278,10 +2084,7 @@
         </w:numPr>
       </w:pPr>
       <w:r>
-        <w:t>They need to have a simple tax situation to be e</w:t>
-      </w:r>
-      <w:r>
-        <w:t>ligible</w:t>
+        <w:t>They need to have a simple tax situation to be eligible</w:t>
       </w:r>
     </w:p>
     <w:p>
@@ -2360,10 +2163,7 @@
       </w:pPr>
       <w:bookmarkStart w:id="22" w:name="research-questions"/>
       <w:r>
-        <w:t>Research Qu</w:t>
-      </w:r>
-      <w:r>
-        <w:t>estions</w:t>
+        <w:t>Research Questions</w:t>
       </w:r>
       <w:bookmarkEnd w:id="22"/>
     </w:p>
@@ -2448,10 +2248,7 @@
         </w:numPr>
       </w:pPr>
       <w:r>
-        <w:t>Who is utilizing tax rebate discounters,</w:t>
-      </w:r>
-      <w:r>
-        <w:t xml:space="preserve"> and why?</w:t>
+        <w:t>Who is utilizing tax rebate discounters, and why?</w:t>
       </w:r>
     </w:p>
     <w:p>
@@ -2505,10 +2302,7 @@
         </w:numPr>
       </w:pPr>
       <w:r>
-        <w:t>What were the consequences of this devolut</w:t>
-      </w:r>
-      <w:r>
-        <w:t>ion?</w:t>
+        <w:t>What were the consequences of this devolution?</w:t>
       </w:r>
     </w:p>
     <w:p>
@@ -2542,10 +2336,7 @@
         </w:numPr>
       </w:pPr>
       <w:r>
-        <w:t>W</w:t>
-      </w:r>
-      <w:r>
-        <w:t>hat role is the nonprofit sector well-suited to play in connecting Canadians to their benefits?</w:t>
+        <w:t>What role is the nonprofit sector well-suited to play in connecting Canadians to their benefits?</w:t>
       </w:r>
     </w:p>
     <w:p>
@@ -2605,10 +2396,7 @@
         </w:numPr>
       </w:pPr>
       <w:r>
-        <w:t>How can CRA reduce reliance on the “shadow state” and inc</w:t>
-      </w:r>
-      <w:r>
-        <w:t>rease the provision of direct services to vulnerable citizens and residents (not just outreach, but applications and tax filings)?</w:t>
+        <w:t>How can CRA reduce reliance on the “shadow state” and increase the provision of direct services to vulnerable citizens and residents (not just outreach, but applications and tax filings)?</w:t>
       </w:r>
     </w:p>
     <w:p>
@@ -2620,10 +2408,7 @@
         </w:numPr>
       </w:pPr>
       <w:r>
-        <w:t>How can CRA balance the need to ensure that there isn’t benefit leakage/overpayment without causing undue hardship to eligibl</w:t>
-      </w:r>
-      <w:r>
-        <w:t>e Canadians who face barriers to providing necessary information and documentation?</w:t>
+        <w:t>How can CRA balance the need to ensure that there isn’t benefit leakage/overpayment without causing undue hardship to eligible Canadians who face barriers to providing necessary information and documentation?</w:t>
       </w:r>
     </w:p>
     <w:p>
@@ -2635,10 +2420,7 @@
         </w:numPr>
       </w:pPr>
       <w:r>
-        <w:t xml:space="preserve">How does the personal income tax system function in delivering social welfare benefits to low-income citizens and residents? Are there promising alternatives? How does it </w:t>
-      </w:r>
-      <w:r>
-        <w:t>compare with cash transfers delivered through Service Canada or other agencies (take-up, recipients’ experiences, complexity)?</w:t>
+        <w:t>How does the personal income tax system function in delivering social welfare benefits to low-income citizens and residents? Are there promising alternatives? How does it compare with cash transfers delivered through Service Canada or other agencies (take-up, recipients’ experiences, complexity)?</w:t>
       </w:r>
     </w:p>
     <w:sectPr>
@@ -2681,6 +2463,7 @@
         <w:docPartUnique/>
       </w:docPartObj>
     </w:sdtPr>
+    <w:sdtEndPr/>
     <w:sdtContent>
       <w:sdt>
         <w:sdtPr>
@@ -2690,6 +2473,7 @@
             <w:docPartUnique/>
           </w:docPartObj>
         </w:sdtPr>
+        <w:sdtEndPr/>
         <w:sdtContent>
           <w:p>
             <w:pPr>

</xml_diff>